<commit_message>
updates made to students.json, report, admin-create-course and grades-submission
</commit_message>
<xml_diff>
--- a/documentation/CMPS350_Project Phase 1_Report.docx
+++ b/documentation/CMPS350_Project Phase 1_Report.docx
@@ -100,6 +100,7 @@
         <w:rPr>
           <w:b/>
           <w:bCs/>
+          <w:noProof/>
           <w:sz w:val="48"/>
           <w:szCs w:val="48"/>
           <w:vertAlign w:val="superscript"/>
@@ -154,6 +155,7 @@
         <w:rPr>
           <w:b/>
           <w:bCs/>
+          <w:noProof/>
           <w:sz w:val="48"/>
           <w:szCs w:val="48"/>
           <w:vertAlign w:val="superscript"/>
@@ -496,69 +498,17 @@
                 <w:szCs w:val="24"/>
               </w:rPr>
             </w:pPr>
-            <w:r>
-              <w:rPr>
-                <w:bCs/>
-                <w:color w:val="auto"/>
-                <w:sz w:val="24"/>
-                <w:szCs w:val="24"/>
-              </w:rPr>
-              <w:fldChar w:fldCharType="begin"/>
-            </w:r>
-            <w:r>
-              <w:rPr>
-                <w:bCs/>
-                <w:color w:val="auto"/>
-                <w:sz w:val="24"/>
-                <w:szCs w:val="24"/>
-              </w:rPr>
-              <w:instrText>HYPERLINK "mailto:</w:instrText>
-            </w:r>
-            <w:r>
-              <w:rPr>
-                <w:bCs/>
-                <w:color w:val="auto"/>
-                <w:sz w:val="24"/>
-                <w:szCs w:val="24"/>
-              </w:rPr>
-              <w:instrText>jc2203604@student.qu.edu.qa</w:instrText>
-            </w:r>
-            <w:r>
-              <w:rPr>
-                <w:bCs/>
-                <w:color w:val="auto"/>
-                <w:sz w:val="24"/>
-                <w:szCs w:val="24"/>
-              </w:rPr>
-              <w:instrText>"</w:instrText>
-            </w:r>
-            <w:r>
-              <w:rPr>
-                <w:bCs/>
-                <w:color w:val="auto"/>
-                <w:sz w:val="24"/>
-                <w:szCs w:val="24"/>
-              </w:rPr>
-              <w:fldChar w:fldCharType="separate"/>
-            </w:r>
-            <w:r>
-              <w:rPr>
-                <w:rStyle w:val="Hyperlink"/>
-                <w:bCs/>
-                <w:sz w:val="24"/>
-                <w:szCs w:val="24"/>
-              </w:rPr>
-              <w:t>jc2203604@student.qu.edu.qa</w:t>
-            </w:r>
-            <w:r>
-              <w:rPr>
-                <w:bCs/>
-                <w:color w:val="auto"/>
-                <w:sz w:val="24"/>
-                <w:szCs w:val="24"/>
-              </w:rPr>
-              <w:fldChar w:fldCharType="end"/>
-            </w:r>
+            <w:hyperlink r:id="rId14" w:history="1">
+              <w:r>
+                <w:rPr>
+                  <w:rStyle w:val="Hyperlink"/>
+                  <w:bCs/>
+                  <w:sz w:val="24"/>
+                  <w:szCs w:val="24"/>
+                </w:rPr>
+                <w:t>jc2203604@student.qu.edu.qa</w:t>
+              </w:r>
+            </w:hyperlink>
             <w:r>
               <w:rPr>
                 <w:bCs/>
@@ -590,7 +540,7 @@
                 <w:szCs w:val="24"/>
               </w:rPr>
             </w:pPr>
-            <w:hyperlink r:id="rId14" w:history="1">
+            <w:hyperlink r:id="rId15" w:history="1">
               <w:r>
                 <w:rPr>
                   <w:rStyle w:val="Hyperlink"/>
@@ -623,7 +573,7 @@
                 <w:szCs w:val="28"/>
               </w:rPr>
             </w:pPr>
-            <w:hyperlink r:id="rId15" w:history="1">
+            <w:hyperlink r:id="rId16" w:history="1">
               <w:r>
                 <w:rPr>
                   <w:rStyle w:val="Hyperlink"/>
@@ -631,16 +581,7 @@
                   <w:sz w:val="24"/>
                   <w:szCs w:val="24"/>
                 </w:rPr>
-                <w:t>ac2212698</w:t>
-              </w:r>
-              <w:r>
-                <w:rPr>
-                  <w:rStyle w:val="Hyperlink"/>
-                  <w:bCs/>
-                  <w:sz w:val="24"/>
-                  <w:szCs w:val="24"/>
-                </w:rPr>
-                <w:t>@student.qu.edu.qa</w:t>
+                <w:t>ac2212698@student.qu.edu.qa</w:t>
               </w:r>
             </w:hyperlink>
             <w:r>
@@ -699,7 +640,7 @@
                 <w:szCs w:val="28"/>
               </w:rPr>
             </w:pPr>
-            <w:hyperlink r:id="rId16" w:history="1">
+            <w:hyperlink r:id="rId17" w:history="1">
               <w:r>
                 <w:rPr>
                   <w:rStyle w:val="Hyperlink"/>
@@ -1516,6 +1457,7 @@
                 <w:szCs w:val="20"/>
               </w:rPr>
             </w:pPr>
+            <w:proofErr w:type="gramStart"/>
             <w:r>
               <w:rPr>
                 <w:rFonts w:ascii="Times New Roman" w:hAnsi="Times New Roman" w:cs="Times New Roman"/>
@@ -1523,17 +1465,7 @@
                 <w:sz w:val="20"/>
                 <w:szCs w:val="20"/>
               </w:rPr>
-              <w:t xml:space="preserve">Team </w:t>
-            </w:r>
-            <w:proofErr w:type="gramStart"/>
-            <w:r>
-              <w:rPr>
-                <w:rFonts w:ascii="Times New Roman" w:hAnsi="Times New Roman" w:cs="Times New Roman"/>
-                <w:color w:val="000000" w:themeColor="text1"/>
-                <w:sz w:val="20"/>
-                <w:szCs w:val="20"/>
-              </w:rPr>
-              <w:t>work</w:t>
+              <w:t>Team work</w:t>
             </w:r>
             <w:proofErr w:type="gramEnd"/>
             <w:r>
@@ -2204,7 +2136,21 @@
         <w:rPr>
           <w:rFonts w:ascii="Times New Roman" w:hAnsi="Times New Roman" w:cs="Times New Roman"/>
         </w:rPr>
-        <w:t xml:space="preserve"> you lose 40% of assigned grade. </w:t>
+        <w:t xml:space="preserve"> you lose 40% of </w:t>
+      </w:r>
+      <w:proofErr w:type="gramStart"/>
+      <w:r>
+        <w:rPr>
+          <w:rFonts w:ascii="Times New Roman" w:hAnsi="Times New Roman" w:cs="Times New Roman"/>
+        </w:rPr>
+        <w:t>assigned</w:t>
+      </w:r>
+      <w:proofErr w:type="gramEnd"/>
+      <w:r>
+        <w:rPr>
+          <w:rFonts w:ascii="Times New Roman" w:hAnsi="Times New Roman" w:cs="Times New Roman"/>
+        </w:rPr>
+        <w:t xml:space="preserve"> grade. </w:t>
       </w:r>
     </w:p>
     <w:p>
@@ -2788,25 +2734,17 @@
     <w:p/>
     <w:p>
       <w:r>
-        <w:t xml:space="preserve">Our project is a comprehensive student management web application designed to streamline university academic processes. Students can log in to browse and search available courses, register for classes, and view their personalized learning paths. Instructors </w:t>
-      </w:r>
-      <w:r>
-        <w:t>can</w:t>
-      </w:r>
-      <w:r>
-        <w:t xml:space="preserve"> submit grades for their courses, while administrators can create courses, manage class sections, and approve or reject them as needed. The system also includes a weekly schedule view to help all users stay organized and informed.</w:t>
+        <w:t>Our project is a comprehensive student management web application designed to streamline university academic processes. Students can log in to browse and search available courses, register for classes, and view their personalized learning paths. Instructors can submit grades for their courses, while administrators can create courses, manage class sections, and approve or reject them as needed. The system also includes a weekly schedule view to help all users stay organized and informed.</w:t>
       </w:r>
     </w:p>
     <w:p/>
     <w:p>
       <w:r>
-        <w:t xml:space="preserve">//Need to explain more, how are we fetching/writing data, implementation, </w:t>
-      </w:r>
-      <w:proofErr w:type="spellStart"/>
-      <w:r>
-        <w:t>etc</w:t>
-      </w:r>
-      <w:proofErr w:type="spellEnd"/>
+        <w:t>//Need to explain more, how are we fetching/writing data, implementation, etc</w:t>
+      </w:r>
+      <w:r>
+        <w:t>.</w:t>
+      </w:r>
     </w:p>
     <w:p>
       <w:pPr>
@@ -2840,6 +2778,9 @@
         <w:jc w:val="center"/>
       </w:pPr>
       <w:r>
+        <w:rPr>
+          <w:noProof/>
+        </w:rPr>
         <w:drawing>
           <wp:inline distT="0" distB="0" distL="0" distR="0" wp14:anchorId="2DF6AF8E" wp14:editId="6BB9A9EF">
             <wp:extent cx="6096000" cy="4254500"/>
@@ -2856,7 +2797,7 @@
                     <pic:cNvPicPr/>
                   </pic:nvPicPr>
                   <pic:blipFill>
-                    <a:blip r:embed="rId17"/>
+                    <a:blip r:embed="rId18"/>
                     <a:stretch>
                       <a:fillRect/>
                     </a:stretch>
@@ -2915,6 +2856,9 @@
         <w:jc w:val="center"/>
       </w:pPr>
       <w:r>
+        <w:rPr>
+          <w:noProof/>
+        </w:rPr>
         <w:drawing>
           <wp:inline distT="0" distB="0" distL="0" distR="0" wp14:anchorId="4A66C011" wp14:editId="5F5382CA">
             <wp:extent cx="6858000" cy="3566160"/>
@@ -2931,7 +2875,7 @@
                     <pic:cNvPicPr/>
                   </pic:nvPicPr>
                   <pic:blipFill>
-                    <a:blip r:embed="rId18"/>
+                    <a:blip r:embed="rId19"/>
                     <a:stretch>
                       <a:fillRect/>
                     </a:stretch>
@@ -3015,144 +2959,155 @@
     </w:p>
     <w:p>
       <w:pPr>
-        <w:pStyle w:val="ListParagraph"/>
-        <w:numPr>
-          <w:ilvl w:val="0"/>
-          <w:numId w:val="33"/>
-        </w:numPr>
-        <w:rPr>
-          <w:lang w:val="en-QA"/>
-        </w:rPr>
-      </w:pPr>
-      <w:r>
-        <w:rPr>
-          <w:lang w:val="en-QA"/>
+        <w:ind w:left="720" w:firstLine="0"/>
+        <w:rPr>
+          <w:lang/>
+        </w:rPr>
+      </w:pPr>
+      <w:r>
+        <w:t xml:space="preserve">Use Case 1, </w:t>
+      </w:r>
+      <w:r>
+        <w:rPr>
+          <w:lang/>
         </w:rPr>
         <w:t>Login</w:t>
       </w:r>
     </w:p>
     <w:p>
       <w:pPr>
-        <w:pStyle w:val="ListParagraph"/>
-        <w:numPr>
-          <w:ilvl w:val="0"/>
-          <w:numId w:val="33"/>
-        </w:numPr>
-        <w:rPr>
-          <w:lang w:val="en-QA"/>
-        </w:rPr>
-      </w:pPr>
-      <w:r>
-        <w:rPr>
-          <w:lang w:val="en-QA"/>
+        <w:ind w:left="720" w:firstLine="0"/>
+        <w:rPr>
+          <w:lang/>
+        </w:rPr>
+      </w:pPr>
+      <w:r>
+        <w:t xml:space="preserve">Use Case </w:t>
+      </w:r>
+      <w:r>
+        <w:t>2</w:t>
+      </w:r>
+      <w:r>
+        <w:t xml:space="preserve">, </w:t>
+      </w:r>
+      <w:r>
+        <w:rPr>
+          <w:lang/>
         </w:rPr>
         <w:t>Search and display available courses</w:t>
       </w:r>
     </w:p>
     <w:p>
       <w:pPr>
-        <w:pStyle w:val="ListParagraph"/>
-        <w:numPr>
-          <w:ilvl w:val="0"/>
-          <w:numId w:val="33"/>
-        </w:numPr>
-        <w:rPr>
-          <w:lang w:val="en-QA"/>
-        </w:rPr>
-      </w:pPr>
-      <w:r>
-        <w:rPr>
-          <w:lang w:val="en-QA"/>
+        <w:ind w:left="720" w:firstLine="0"/>
+        <w:rPr>
+          <w:lang/>
+        </w:rPr>
+      </w:pPr>
+      <w:r>
+        <w:t xml:space="preserve">Use Case </w:t>
+      </w:r>
+      <w:r>
+        <w:t>3</w:t>
+      </w:r>
+      <w:r>
+        <w:t xml:space="preserve">, </w:t>
+      </w:r>
+      <w:r>
+        <w:rPr>
+          <w:lang/>
         </w:rPr>
         <w:t>Register in a course</w:t>
       </w:r>
     </w:p>
     <w:p>
       <w:pPr>
-        <w:pStyle w:val="ListParagraph"/>
-        <w:numPr>
-          <w:ilvl w:val="0"/>
-          <w:numId w:val="33"/>
-        </w:numPr>
-        <w:rPr>
-          <w:lang w:val="en-QA"/>
-        </w:rPr>
-      </w:pPr>
-      <w:r>
-        <w:rPr>
-          <w:lang w:val="en-QA"/>
+        <w:ind w:left="720" w:firstLine="0"/>
+        <w:rPr>
+          <w:lang/>
+        </w:rPr>
+      </w:pPr>
+      <w:r>
+        <w:t xml:space="preserve">Use Case </w:t>
+      </w:r>
+      <w:r>
+        <w:t>4</w:t>
+      </w:r>
+      <w:r>
+        <w:t xml:space="preserve"> </w:t>
+      </w:r>
+      <w:r>
+        <w:rPr>
+          <w:lang/>
         </w:rPr>
         <w:t>View student learning path</w:t>
       </w:r>
     </w:p>
     <w:p>
       <w:pPr>
-        <w:pStyle w:val="ListParagraph"/>
-        <w:numPr>
-          <w:ilvl w:val="0"/>
-          <w:numId w:val="33"/>
-        </w:numPr>
-        <w:rPr>
-          <w:lang w:val="en-QA"/>
-        </w:rPr>
-      </w:pPr>
-      <w:r>
-        <w:rPr>
-          <w:lang w:val="en-QA"/>
+        <w:ind w:left="720" w:firstLine="0"/>
+        <w:rPr>
+          <w:lang/>
+        </w:rPr>
+      </w:pPr>
+      <w:r>
+        <w:t xml:space="preserve">Use Case </w:t>
+      </w:r>
+      <w:r>
+        <w:t>5</w:t>
+      </w:r>
+      <w:r>
+        <w:t xml:space="preserve">, </w:t>
+      </w:r>
+      <w:r>
+        <w:rPr>
+          <w:lang/>
         </w:rPr>
         <w:t>Creating and validating courses and classes (Admin)</w:t>
       </w:r>
     </w:p>
     <w:p>
       <w:pPr>
-        <w:pStyle w:val="ListParagraph"/>
-        <w:numPr>
-          <w:ilvl w:val="0"/>
-          <w:numId w:val="33"/>
-        </w:numPr>
-        <w:rPr>
-          <w:lang w:val="en-QA"/>
-        </w:rPr>
-      </w:pPr>
-      <w:r>
-        <w:rPr>
-          <w:lang w:val="en-QA"/>
+        <w:ind w:left="720" w:firstLine="0"/>
+        <w:rPr>
+          <w:lang/>
+        </w:rPr>
+      </w:pPr>
+      <w:r>
+        <w:t xml:space="preserve">Use Case </w:t>
+      </w:r>
+      <w:r>
+        <w:t>6</w:t>
+      </w:r>
+      <w:r>
+        <w:t xml:space="preserve">, </w:t>
+      </w:r>
+      <w:r>
+        <w:rPr>
+          <w:lang/>
         </w:rPr>
         <w:t>Grade submission (Instructor)</w:t>
       </w:r>
     </w:p>
     <w:p>
       <w:pPr>
-        <w:pStyle w:val="ListParagraph"/>
-        <w:numPr>
-          <w:ilvl w:val="0"/>
-          <w:numId w:val="33"/>
-        </w:numPr>
-        <w:rPr>
-          <w:lang w:val="en-QA"/>
-        </w:rPr>
-      </w:pPr>
-      <w:r>
-        <w:rPr>
-          <w:lang w:val="en-QA"/>
-        </w:rPr>
-        <w:t>Course-instructor assignments (for 4-member groups)</w:t>
-      </w:r>
-    </w:p>
-    <w:p>
-      <w:pPr>
-        <w:pStyle w:val="ListParagraph"/>
-        <w:numPr>
-          <w:ilvl w:val="0"/>
-          <w:numId w:val="33"/>
-        </w:numPr>
-        <w:rPr>
-          <w:lang w:val="en-QA"/>
-        </w:rPr>
-      </w:pPr>
-      <w:r>
-        <w:rPr>
-          <w:lang w:val="en-QA"/>
+        <w:ind w:left="720" w:firstLine="0"/>
+        <w:rPr>
+          <w:lang/>
+        </w:rPr>
+      </w:pPr>
+      <w:r>
+        <w:t xml:space="preserve">Use Case </w:t>
+      </w:r>
+      <w:r>
+        <w:t>8</w:t>
+      </w:r>
+      <w:r>
+        <w:t xml:space="preserve">, </w:t>
+      </w:r>
+      <w:r>
+        <w:rPr>
+          <w:lang/>
         </w:rPr>
         <w:t>Courses weekly schedule view (Admin)</w:t>
       </w:r>
@@ -3180,7 +3135,7 @@
         <w:ind w:left="367"/>
       </w:pPr>
       <w:r>
-        <w:t>There is no un-implemented use cases, every function works as required.</w:t>
+        <w:t>Use Case 7, Course-Instructor Assignment is optional and was not implemented.</w:t>
       </w:r>
     </w:p>
     <w:p>
@@ -3449,9 +3404,9 @@
     </w:tbl>
     <w:p/>
     <w:sectPr>
-      <w:footerReference w:type="even" r:id="rId19"/>
-      <w:footerReference w:type="default" r:id="rId20"/>
-      <w:footerReference w:type="first" r:id="rId21"/>
+      <w:footerReference w:type="even" r:id="rId20"/>
+      <w:footerReference w:type="default" r:id="rId21"/>
+      <w:footerReference w:type="first" r:id="rId22"/>
       <w:pgSz w:w="12240" w:h="15840"/>
       <w:pgMar w:top="720" w:right="720" w:bottom="720" w:left="720" w:header="720" w:footer="719" w:gutter="0"/>
       <w:cols w:space="720"/>
@@ -3670,7 +3625,7 @@
     <mc:AlternateContent>
       <mc:Choice Requires="v">
         <w:pict>
-          <v:shapetype w14:anchorId="2EB25E96" id="_x0000_t75" coordsize="21600,21600" o:spt="75" o:preferrelative="t" path="m@4@5l@4@11@9@11@9@5xe" filled="f" stroked="f">
+          <v:shapetype w14:anchorId="234B3512" id="_x0000_t75" coordsize="21600,21600" o:spt="75" o:preferrelative="t" path="m@4@5l@4@11@9@11@9@5xe" filled="f" stroked="f">
             <v:stroke joinstyle="miter"/>
             <v:formulas>
               <v:f eqn="if lineDrawn pixelLineWidth 0"/>
@@ -3689,17 +3644,17 @@
             <v:path o:extrusionok="f" gradientshapeok="t" o:connecttype="rect"/>
             <o:lock v:ext="edit" aspectratio="t"/>
           </v:shapetype>
-          <v:shape id="Picture 482100742" o:spid="_x0000_i1025" type="#_x0000_t75" style="width:14.55pt;height:14.55pt;visibility:visible;mso-wrap-style:square">
+          <v:shape id="Picture 1107766826" o:spid="_x0000_i1025" type="#_x0000_t75" style="width:14.55pt;height:14.55pt;visibility:visible;mso-wrap-style:square">
             <v:imagedata r:id="rId1" o:title=""/>
           </v:shape>
         </w:pict>
       </mc:Choice>
       <mc:Fallback>
         <w:drawing>
-          <wp:inline distT="0" distB="0" distL="0" distR="0" wp14:anchorId="30DE1BDD" wp14:editId="53DFB644">
+          <wp:inline distT="0" distB="0" distL="0" distR="0" wp14:anchorId="27C15D2A" wp14:editId="401FE7E1">
             <wp:extent cx="184785" cy="184785"/>
             <wp:effectExtent l="0" t="0" r="0" b="0"/>
-            <wp:docPr id="482100742" name="Picture 482100742"/>
+            <wp:docPr id="1107766826" name="Picture 1107766826"/>
             <wp:cNvGraphicFramePr>
               <a:graphicFrameLocks xmlns:a="http://schemas.openxmlformats.org/drawingml/2006/main" noChangeAspect="1"/>
             </wp:cNvGraphicFramePr>
@@ -3750,17 +3705,17 @@
     <mc:AlternateContent>
       <mc:Choice Requires="v">
         <w:pict>
-          <v:shape w14:anchorId="268D79F2" id="Picture 1" o:spid="_x0000_i1025" type="#_x0000_t75" alt="A blue and black logo&#10;&#10;AI-generated content may be incorrect." style="width:35.7pt;height:35.7pt;visibility:visible;mso-wrap-style:square">
+          <v:shape w14:anchorId="6FA070BC" id="Picture 1" o:spid="_x0000_i1025" type="#_x0000_t75" alt="A blue and black logo&#10;&#10;AI-generated content may be incorrect." style="width:35.7pt;height:35.7pt;visibility:visible;mso-wrap-style:square">
             <v:imagedata r:id="rId3" o:title="A blue and black logo&#10;&#10;AI-generated content may be incorrect"/>
           </v:shape>
         </w:pict>
       </mc:Choice>
       <mc:Fallback>
         <w:drawing>
-          <wp:inline distT="0" distB="0" distL="0" distR="0" wp14:anchorId="48602565" wp14:editId="2B87739A">
+          <wp:inline distT="0" distB="0" distL="0" distR="0" wp14:anchorId="230F717D" wp14:editId="22819E94">
             <wp:extent cx="453600" cy="453600"/>
             <wp:effectExtent l="0" t="0" r="3810" b="3810"/>
-            <wp:docPr id="1255573842" name="Picture 1" descr="A blue and black logo&#10;&#10;AI-generated content may be incorrect."/>
+            <wp:docPr id="1457985413" name="Picture 1" descr="A blue and black logo&#10;&#10;AI-generated content may be incorrect."/>
             <wp:cNvGraphicFramePr>
               <a:graphicFrameLocks xmlns:a="http://schemas.openxmlformats.org/drawingml/2006/main" noChangeAspect="1"/>
             </wp:cNvGraphicFramePr>
@@ -8482,6 +8437,7 @@
   <w:style w:type="character" w:default="1" w:styleId="DefaultParagraphFont">
     <w:name w:val="Default Paragraph Font"/>
     <w:uiPriority w:val="1"/>
+    <w:semiHidden/>
     <w:unhideWhenUsed/>
   </w:style>
   <w:style w:type="table" w:default="1" w:styleId="TableNormal">
@@ -9687,10 +9643,6 @@
 </file>
 
 <file path=customXml/item1.xml><?xml version="1.0" encoding="utf-8"?>
-<b:Sources xmlns:b="http://schemas.openxmlformats.org/officeDocument/2006/bibliography" xmlns="http://schemas.openxmlformats.org/officeDocument/2006/bibliography" SelectedStyle="\APASixthEditionOfficeOnline.xsl" StyleName="APA" Version="6"/>
-</file>
-
-<file path=customXml/item2.xml><?xml version="1.0" encoding="utf-8"?>
 <?mso-contentType ?>
 <FormTemplates xmlns="http://schemas.microsoft.com/sharepoint/v3/contenttype/forms">
   <Display>DocumentLibraryForm</Display>
@@ -9699,7 +9651,22 @@
 </FormTemplates>
 </file>
 
+<file path=customXml/item2.xml><?xml version="1.0" encoding="utf-8"?>
+<b:Sources xmlns:b="http://schemas.openxmlformats.org/officeDocument/2006/bibliography" xmlns="http://schemas.openxmlformats.org/officeDocument/2006/bibliography" SelectedStyle="\APASixthEditionOfficeOnline.xsl" StyleName="APA" Version="6"/>
+</file>
+
 <file path=customXml/item3.xml><?xml version="1.0" encoding="utf-8"?>
+<p:properties xmlns:p="http://schemas.microsoft.com/office/2006/metadata/properties" xmlns:xsi="http://www.w3.org/2001/XMLSchema-instance" xmlns:pc="http://schemas.microsoft.com/office/infopath/2007/PartnerControls">
+  <documentManagement>
+    <TaxCatchAll xmlns="692651b8-6577-4651-a352-3b631599c082" xsi:nil="true"/>
+    <lcf76f155ced4ddcb4097134ff3c332f xmlns="ff4433bc-22a3-4dac-805f-c635aff40461">
+      <Terms xmlns="http://schemas.microsoft.com/office/infopath/2007/PartnerControls"/>
+    </lcf76f155ced4ddcb4097134ff3c332f>
+  </documentManagement>
+</p:properties>
+</file>
+
+<file path=customXml/item4.xml><?xml version="1.0" encoding="utf-8"?>
 <ct:contentTypeSchema xmlns:ct="http://schemas.microsoft.com/office/2006/metadata/contentType" xmlns:ma="http://schemas.microsoft.com/office/2006/metadata/properties/metaAttributes" ct:_="" ma:_="" ma:contentTypeName="Document" ma:contentTypeID="0x01010085BEF43317B4F840AC0C37E0D977D82E" ma:contentTypeVersion="12" ma:contentTypeDescription="Create a new document." ma:contentTypeScope="" ma:versionID="a2338617cbfbb51b2c0d33e4cb8684b1">
   <xsd:schema xmlns:xsd="http://www.w3.org/2001/XMLSchema" xmlns:xs="http://www.w3.org/2001/XMLSchema" xmlns:p="http://schemas.microsoft.com/office/2006/metadata/properties" xmlns:ns2="ff4433bc-22a3-4dac-805f-c635aff40461" xmlns:ns3="692651b8-6577-4651-a352-3b631599c082" targetNamespace="http://schemas.microsoft.com/office/2006/metadata/properties" ma:root="true" ma:fieldsID="0f93a4889667a75834aa97db9b978e47" ns2:_="" ns3:_="">
     <xsd:import namespace="ff4433bc-22a3-4dac-805f-c635aff40461"/>
@@ -9900,18 +9867,15 @@
 </ct:contentTypeSchema>
 </file>
 
-<file path=customXml/item4.xml><?xml version="1.0" encoding="utf-8"?>
-<p:properties xmlns:p="http://schemas.microsoft.com/office/2006/metadata/properties" xmlns:xsi="http://www.w3.org/2001/XMLSchema-instance" xmlns:pc="http://schemas.microsoft.com/office/infopath/2007/PartnerControls">
-  <documentManagement>
-    <TaxCatchAll xmlns="692651b8-6577-4651-a352-3b631599c082" xsi:nil="true"/>
-    <lcf76f155ced4ddcb4097134ff3c332f xmlns="ff4433bc-22a3-4dac-805f-c635aff40461">
-      <Terms xmlns="http://schemas.microsoft.com/office/infopath/2007/PartnerControls"/>
-    </lcf76f155ced4ddcb4097134ff3c332f>
-  </documentManagement>
-</p:properties>
+<file path=customXml/itemProps1.xml><?xml version="1.0" encoding="utf-8"?>
+<ds:datastoreItem xmlns:ds="http://schemas.openxmlformats.org/officeDocument/2006/customXml" ds:itemID="{899977B6-4170-4EBB-8EC3-1772808F953C}">
+  <ds:schemaRefs>
+    <ds:schemaRef ds:uri="http://schemas.microsoft.com/sharepoint/v3/contenttype/forms"/>
+  </ds:schemaRefs>
+</ds:datastoreItem>
 </file>
 
-<file path=customXml/itemProps1.xml><?xml version="1.0" encoding="utf-8"?>
+<file path=customXml/itemProps2.xml><?xml version="1.0" encoding="utf-8"?>
 <ds:datastoreItem xmlns:ds="http://schemas.openxmlformats.org/officeDocument/2006/customXml" ds:itemID="{EC954A2E-28E0-4668-92E6-EA1FC2D35EDB}">
   <ds:schemaRefs>
     <ds:schemaRef ds:uri="http://schemas.openxmlformats.org/officeDocument/2006/bibliography"/>
@@ -9919,15 +9883,18 @@
 </ds:datastoreItem>
 </file>
 
-<file path=customXml/itemProps2.xml><?xml version="1.0" encoding="utf-8"?>
-<ds:datastoreItem xmlns:ds="http://schemas.openxmlformats.org/officeDocument/2006/customXml" ds:itemID="{899977B6-4170-4EBB-8EC3-1772808F953C}">
+<file path=customXml/itemProps3.xml><?xml version="1.0" encoding="utf-8"?>
+<ds:datastoreItem xmlns:ds="http://schemas.openxmlformats.org/officeDocument/2006/customXml" ds:itemID="{E9D8FE69-F782-45F1-BD7D-38E143528BC3}">
   <ds:schemaRefs>
-    <ds:schemaRef ds:uri="http://schemas.microsoft.com/sharepoint/v3/contenttype/forms"/>
+    <ds:schemaRef ds:uri="http://schemas.microsoft.com/office/2006/metadata/properties"/>
+    <ds:schemaRef ds:uri="http://schemas.microsoft.com/office/infopath/2007/PartnerControls"/>
+    <ds:schemaRef ds:uri="692651b8-6577-4651-a352-3b631599c082"/>
+    <ds:schemaRef ds:uri="ff4433bc-22a3-4dac-805f-c635aff40461"/>
   </ds:schemaRefs>
 </ds:datastoreItem>
 </file>
 
-<file path=customXml/itemProps3.xml><?xml version="1.0" encoding="utf-8"?>
+<file path=customXml/itemProps4.xml><?xml version="1.0" encoding="utf-8"?>
 <ds:datastoreItem xmlns:ds="http://schemas.openxmlformats.org/officeDocument/2006/customXml" ds:itemID="{336297D6-A3E4-40E3-8F58-11EE5F3018B5}">
   <ds:schemaRefs>
     <ds:schemaRef ds:uri="http://schemas.microsoft.com/office/2006/metadata/contentType"/>
@@ -9944,15 +9911,4 @@
     <ds:schemaRef ds:uri="http://schemas.microsoft.com/internal/obd"/>
   </ds:schemaRefs>
 </ds:datastoreItem>
-</file>
-
-<file path=customXml/itemProps4.xml><?xml version="1.0" encoding="utf-8"?>
-<ds:datastoreItem xmlns:ds="http://schemas.openxmlformats.org/officeDocument/2006/customXml" ds:itemID="{E9D8FE69-F782-45F1-BD7D-38E143528BC3}">
-  <ds:schemaRefs>
-    <ds:schemaRef ds:uri="http://schemas.microsoft.com/office/2006/metadata/properties"/>
-    <ds:schemaRef ds:uri="http://schemas.microsoft.com/office/infopath/2007/PartnerControls"/>
-    <ds:schemaRef ds:uri="692651b8-6577-4651-a352-3b631599c082"/>
-    <ds:schemaRef ds:uri="ff4433bc-22a3-4dac-805f-c635aff40461"/>
-  </ds:schemaRefs>
-</ds:datastoreItem>
 </file>
</xml_diff>